<commit_message>
Update IT4472 Programming for AI Declaration.docx
</commit_message>
<xml_diff>
--- a/IT4472 Programming for AI Declaration.docx
+++ b/IT4472 Programming for AI Declaration.docx
@@ -4,6 +4,7 @@
   <w:body>
     <w:p>
       <w:pPr>
+        <w:spacing w:after="0"/>
         <w:jc w:val="center"/>
         <w:rPr>
           <w:b/>
@@ -41,16 +42,6 @@
         </w:rPr>
         <w:t>Declaration of Use of Artificial Intelligence</w:t>
       </w:r>
-    </w:p>
-    <w:p>
-      <w:pPr>
-        <w:rPr>
-          <w:b/>
-          <w:bCs/>
-          <w:sz w:val="32"/>
-          <w:szCs w:val="32"/>
-        </w:rPr>
-      </w:pPr>
     </w:p>
     <w:p>
       <w:pPr>
@@ -193,6 +184,69 @@
           <w:szCs w:val="28"/>
         </w:rPr>
         <w:t xml:space="preserve"> the project’s logic, design, analysis, and writing were created by us; no core work was generated by AI.</w:t>
+      </w:r>
+    </w:p>
+    <w:p>
+      <w:pPr>
+        <w:jc w:val="both"/>
+        <w:rPr>
+          <w:sz w:val="28"/>
+          <w:szCs w:val="28"/>
+        </w:rPr>
+      </w:pPr>
+      <w:r>
+        <w:rPr>
+          <w:b/>
+          <w:bCs/>
+          <w:sz w:val="28"/>
+          <w:szCs w:val="28"/>
+        </w:rPr>
+        <w:t>Declaration:</w:t>
+      </w:r>
+    </w:p>
+    <w:p>
+      <w:pPr>
+        <w:ind w:firstLine="720"/>
+        <w:jc w:val="both"/>
+        <w:rPr>
+          <w:sz w:val="28"/>
+          <w:szCs w:val="28"/>
+        </w:rPr>
+      </w:pPr>
+      <w:r>
+        <w:rPr>
+          <w:sz w:val="28"/>
+          <w:szCs w:val="28"/>
+        </w:rPr>
+        <w:t>We also referred to developer discussions and solutions on Stack Overflow</w:t>
+      </w:r>
+      <w:r>
+        <w:rPr>
+          <w:sz w:val="28"/>
+          <w:szCs w:val="28"/>
+        </w:rPr>
+        <w:t xml:space="preserve"> [</w:t>
+      </w:r>
+      <w:r>
+        <w:rPr>
+          <w:sz w:val="28"/>
+          <w:szCs w:val="28"/>
+        </w:rPr>
+        <w:t>https://stackoverflow.com/questions</w:t>
+      </w:r>
+      <w:r>
+        <w:rPr>
+          <w:sz w:val="28"/>
+          <w:szCs w:val="28"/>
+        </w:rPr>
+        <w:t>]</w:t>
+      </w:r>
+      <w:r>
+        <w:rPr>
+          <w:sz w:val="28"/>
+          <w:szCs w:val="28"/>
+        </w:rPr>
+        <w:t xml:space="preserve"> while debugging parts of our code and understanding how to apply certain functions. We evaluated multiple threads and selectively applied techniques that were relevant to our implementation. All adaptations were made with full understanding, and we integrated them into our original workflow.</w:t>
       </w:r>
     </w:p>
     <w:sectPr>
@@ -1629,6 +1683,23 @@
 </file>
 
 <file path=customXml/item1.xml><?xml version="1.0" encoding="utf-8"?>
+<p:properties xmlns:p="http://schemas.microsoft.com/office/2006/metadata/properties" xmlns:xsi="http://www.w3.org/2001/XMLSchema-instance" xmlns:pc="http://schemas.microsoft.com/office/infopath/2007/PartnerControls">
+  <documentManagement>
+    <_activity xmlns="40ca76ba-e2cb-4e2c-aefe-9843444a00bc" xsi:nil="true"/>
+  </documentManagement>
+</p:properties>
+</file>
+
+<file path=customXml/item2.xml><?xml version="1.0" encoding="utf-8"?>
+<?mso-contentType ?>
+<FormTemplates xmlns="http://schemas.microsoft.com/sharepoint/v3/contenttype/forms">
+  <Display>DocumentLibraryForm</Display>
+  <Edit>DocumentLibraryForm</Edit>
+  <New>DocumentLibraryForm</New>
+</FormTemplates>
+</file>
+
+<file path=customXml/item3.xml><?xml version="1.0" encoding="utf-8"?>
 <ct:contentTypeSchema xmlns:ct="http://schemas.microsoft.com/office/2006/metadata/contentType" xmlns:ma="http://schemas.microsoft.com/office/2006/metadata/properties/metaAttributes" ct:_="" ma:_="" ma:contentTypeName="Document" ma:contentTypeID="0x010100E53643C2CFCBF2438833FF19820BAAB7" ma:contentTypeVersion="11" ma:contentTypeDescription="Create a new document." ma:contentTypeScope="" ma:versionID="5bcce13cabb34bb9a3257793ff1f8eb3">
   <xsd:schema xmlns:xsd="http://www.w3.org/2001/XMLSchema" xmlns:xs="http://www.w3.org/2001/XMLSchema" xmlns:p="http://schemas.microsoft.com/office/2006/metadata/properties" xmlns:ns3="40ca76ba-e2cb-4e2c-aefe-9843444a00bc" targetNamespace="http://schemas.microsoft.com/office/2006/metadata/properties" ma:root="true" ma:fieldsID="4d296135d69de249f4163e06d15decf0" ns3:_="">
     <xsd:import namespace="40ca76ba-e2cb-4e2c-aefe-9843444a00bc"/>
@@ -1816,24 +1887,25 @@
 </ct:contentTypeSchema>
 </file>
 
-<file path=customXml/item2.xml><?xml version="1.0" encoding="utf-8"?>
-<?mso-contentType ?>
-<FormTemplates xmlns="http://schemas.microsoft.com/sharepoint/v3/contenttype/forms">
-  <Display>DocumentLibraryForm</Display>
-  <Edit>DocumentLibraryForm</Edit>
-  <New>DocumentLibraryForm</New>
-</FormTemplates>
+<file path=customXml/itemProps1.xml><?xml version="1.0" encoding="utf-8"?>
+<ds:datastoreItem xmlns:ds="http://schemas.openxmlformats.org/officeDocument/2006/customXml" ds:itemID="{E272F77B-D887-4559-9274-78F6FD00FEC0}">
+  <ds:schemaRefs>
+    <ds:schemaRef ds:uri="http://schemas.microsoft.com/office/2006/metadata/properties"/>
+    <ds:schemaRef ds:uri="http://schemas.microsoft.com/office/infopath/2007/PartnerControls"/>
+    <ds:schemaRef ds:uri="40ca76ba-e2cb-4e2c-aefe-9843444a00bc"/>
+  </ds:schemaRefs>
+</ds:datastoreItem>
 </file>
 
-<file path=customXml/item3.xml><?xml version="1.0" encoding="utf-8"?>
-<p:properties xmlns:p="http://schemas.microsoft.com/office/2006/metadata/properties" xmlns:xsi="http://www.w3.org/2001/XMLSchema-instance" xmlns:pc="http://schemas.microsoft.com/office/infopath/2007/PartnerControls">
-  <documentManagement>
-    <_activity xmlns="40ca76ba-e2cb-4e2c-aefe-9843444a00bc" xsi:nil="true"/>
-  </documentManagement>
-</p:properties>
+<file path=customXml/itemProps2.xml><?xml version="1.0" encoding="utf-8"?>
+<ds:datastoreItem xmlns:ds="http://schemas.openxmlformats.org/officeDocument/2006/customXml" ds:itemID="{A54EA5D1-AF7E-47CB-8ACF-22A239F7D260}">
+  <ds:schemaRefs>
+    <ds:schemaRef ds:uri="http://schemas.microsoft.com/sharepoint/v3/contenttype/forms"/>
+  </ds:schemaRefs>
+</ds:datastoreItem>
 </file>
 
-<file path=customXml/itemProps1.xml><?xml version="1.0" encoding="utf-8"?>
+<file path=customXml/itemProps3.xml><?xml version="1.0" encoding="utf-8"?>
 <ds:datastoreItem xmlns:ds="http://schemas.openxmlformats.org/officeDocument/2006/customXml" ds:itemID="{3EC77B68-3757-4E46-A944-1201E6292AC7}">
   <ds:schemaRefs>
     <ds:schemaRef ds:uri="http://schemas.microsoft.com/office/2006/metadata/contentType"/>
@@ -1849,28 +1921,4 @@
     <ds:schemaRef ds:uri="http://schemas.microsoft.com/internal/obd"/>
   </ds:schemaRefs>
 </ds:datastoreItem>
-</file>
-
-<file path=customXml/itemProps2.xml><?xml version="1.0" encoding="utf-8"?>
-<ds:datastoreItem xmlns:ds="http://schemas.openxmlformats.org/officeDocument/2006/customXml" ds:itemID="{A54EA5D1-AF7E-47CB-8ACF-22A239F7D260}">
-  <ds:schemaRefs>
-    <ds:schemaRef ds:uri="http://schemas.microsoft.com/sharepoint/v3/contenttype/forms"/>
-  </ds:schemaRefs>
-</ds:datastoreItem>
-</file>
-
-<file path=customXml/itemProps3.xml><?xml version="1.0" encoding="utf-8"?>
-<ds:datastoreItem xmlns:ds="http://schemas.openxmlformats.org/officeDocument/2006/customXml" ds:itemID="{E272F77B-D887-4559-9274-78F6FD00FEC0}">
-  <ds:schemaRefs>
-    <ds:schemaRef ds:uri="http://purl.org/dc/dcmitype/"/>
-    <ds:schemaRef ds:uri="40ca76ba-e2cb-4e2c-aefe-9843444a00bc"/>
-    <ds:schemaRef ds:uri="http://schemas.microsoft.com/office/2006/documentManagement/types"/>
-    <ds:schemaRef ds:uri="http://schemas.microsoft.com/office/2006/metadata/properties"/>
-    <ds:schemaRef ds:uri="http://schemas.microsoft.com/office/infopath/2007/PartnerControls"/>
-    <ds:schemaRef ds:uri="http://www.w3.org/XML/1998/namespace"/>
-    <ds:schemaRef ds:uri="http://purl.org/dc/terms/"/>
-    <ds:schemaRef ds:uri="http://schemas.openxmlformats.org/package/2006/metadata/core-properties"/>
-    <ds:schemaRef ds:uri="http://purl.org/dc/elements/1.1/"/>
-  </ds:schemaRefs>
-</ds:datastoreItem>
 </file>
</xml_diff>